<commit_message>
Updates DKE troubleshooting guide
</commit_message>
<xml_diff>
--- a/02_Extras/Image_Analysis_Guides/DKE/DKE_Troubleshooting.docx
+++ b/02_Extras/Image_Analysis_Guides/DKE/DKE_Troubleshooting.docx
@@ -20,11 +20,10 @@
           <w:sz w:val="20"/>
           <w:szCs w:val="20"/>
         </w:rPr>
-        <w:t>Indexing Errors</w:t>
-      </w:r>
-    </w:p>
-    <w:p>
-      <w:pPr>
+        <w:t xml:space="preserve">Subjects </w:t>
+      </w:r>
+      <w:proofErr w:type="gramStart"/>
+      <w:r>
         <w:rPr>
           <w:rFonts w:ascii="Cambria" w:hAnsi="Cambria"/>
           <w:b/>
@@ -32,10 +31,10 @@
           <w:sz w:val="20"/>
           <w:szCs w:val="20"/>
         </w:rPr>
-      </w:pPr>
-    </w:p>
-    <w:p>
-      <w:pPr>
+        <w:t>With</w:t>
+      </w:r>
+      <w:proofErr w:type="gramEnd"/>
+      <w:r>
         <w:rPr>
           <w:rFonts w:ascii="Cambria" w:hAnsi="Cambria"/>
           <w:b/>
@@ -43,37 +42,6 @@
           <w:sz w:val="20"/>
           <w:szCs w:val="20"/>
         </w:rPr>
-      </w:pPr>
-      <w:r>
-        <w:rPr>
-          <w:rFonts w:ascii="Cambria" w:hAnsi="Cambria"/>
-          <w:b/>
-          <w:bCs/>
-          <w:sz w:val="20"/>
-          <w:szCs w:val="20"/>
-        </w:rPr>
-        <w:t xml:space="preserve">Subjects </w:t>
-      </w:r>
-      <w:proofErr w:type="gramStart"/>
-      <w:r>
-        <w:rPr>
-          <w:rFonts w:ascii="Cambria" w:hAnsi="Cambria"/>
-          <w:b/>
-          <w:bCs/>
-          <w:sz w:val="20"/>
-          <w:szCs w:val="20"/>
-        </w:rPr>
-        <w:t>With</w:t>
-      </w:r>
-      <w:proofErr w:type="gramEnd"/>
-      <w:r>
-        <w:rPr>
-          <w:rFonts w:ascii="Cambria" w:hAnsi="Cambria"/>
-          <w:b/>
-          <w:bCs/>
-          <w:sz w:val="20"/>
-          <w:szCs w:val="20"/>
-        </w:rPr>
         <w:t xml:space="preserve"> Non-Standard Gradient Directions</w:t>
       </w:r>
     </w:p>
@@ -117,6 +85,14 @@
           <w:szCs w:val="20"/>
         </w:rPr>
         <w:t>data is acquired in a non-standard way or if the scan is not complete.</w:t>
+      </w:r>
+      <w:r>
+        <w:rPr>
+          <w:rFonts w:ascii="Cambria" w:hAnsi="Cambria"/>
+          <w:sz w:val="20"/>
+          <w:szCs w:val="20"/>
+        </w:rPr>
+        <w:t xml:space="preserve"> As long as your data set includes 6 B1000s and 15 B2000s, you can use the method below to process the data via DKE.</w:t>
       </w:r>
     </w:p>
     <w:p>
@@ -270,6 +246,36 @@
       <w:pPr>
         <w:rPr>
           <w:rFonts w:ascii="Cambria" w:hAnsi="Cambria"/>
+          <w:i/>
+          <w:iCs/>
+          <w:sz w:val="20"/>
+          <w:szCs w:val="20"/>
+        </w:rPr>
+      </w:pPr>
+      <w:r>
+        <w:rPr>
+          <w:rFonts w:ascii="Cambria" w:hAnsi="Cambria"/>
+          <w:i/>
+          <w:iCs/>
+          <w:sz w:val="20"/>
+          <w:szCs w:val="20"/>
+        </w:rPr>
+        <w:t>Manual Gradient File Creation</w:t>
+      </w:r>
+    </w:p>
+    <w:p>
+      <w:pPr>
+        <w:rPr>
+          <w:rFonts w:ascii="Cambria" w:hAnsi="Cambria"/>
+          <w:sz w:val="20"/>
+          <w:szCs w:val="20"/>
+        </w:rPr>
+      </w:pPr>
+    </w:p>
+    <w:p>
+      <w:pPr>
+        <w:rPr>
+          <w:rFonts w:ascii="Cambria" w:hAnsi="Cambria"/>
           <w:sz w:val="20"/>
           <w:szCs w:val="20"/>
         </w:rPr>
@@ -342,7 +348,518 @@
           <w:sz w:val="20"/>
           <w:szCs w:val="20"/>
         </w:rPr>
-        <w:t>To manually create the gradients files, you will need to transpose the bvec file and save it as a text file called “gradient_dke.txt”</w:t>
+        <w:t xml:space="preserve">To manually create the gradients files, you will need to transpose the bvec file and save </w:t>
+      </w:r>
+      <w:r>
+        <w:rPr>
+          <w:rFonts w:ascii="Cambria" w:hAnsi="Cambria"/>
+          <w:sz w:val="20"/>
+          <w:szCs w:val="20"/>
+        </w:rPr>
+        <w:t>the B1000 values as</w:t>
+      </w:r>
+      <w:r>
+        <w:rPr>
+          <w:rFonts w:ascii="Cambria" w:hAnsi="Cambria"/>
+          <w:sz w:val="20"/>
+          <w:szCs w:val="20"/>
+        </w:rPr>
+        <w:t xml:space="preserve"> a</w:t>
+      </w:r>
+      <w:r>
+        <w:rPr>
+          <w:rFonts w:ascii="Cambria" w:hAnsi="Cambria"/>
+          <w:sz w:val="20"/>
+          <w:szCs w:val="20"/>
+        </w:rPr>
+        <w:t xml:space="preserve"> text file called “gradient_dke.txt”</w:t>
+      </w:r>
+      <w:r>
+        <w:rPr>
+          <w:rFonts w:ascii="Cambria" w:hAnsi="Cambria"/>
+          <w:sz w:val="20"/>
+          <w:szCs w:val="20"/>
+        </w:rPr>
+        <w:t xml:space="preserve"> and the B2000 values as a </w:t>
+      </w:r>
+      <w:r>
+        <w:rPr>
+          <w:rFonts w:ascii="Cambria" w:hAnsi="Cambria"/>
+          <w:sz w:val="20"/>
+          <w:szCs w:val="20"/>
+        </w:rPr>
+        <w:t>text file called “gradient_dke.txt”.</w:t>
+      </w:r>
+    </w:p>
+    <w:p>
+      <w:pPr>
+        <w:rPr>
+          <w:rFonts w:ascii="Cambria" w:hAnsi="Cambria"/>
+          <w:sz w:val="20"/>
+          <w:szCs w:val="20"/>
+        </w:rPr>
+      </w:pPr>
+    </w:p>
+    <w:p>
+      <w:pPr>
+        <w:rPr>
+          <w:rFonts w:ascii="Cambria" w:hAnsi="Cambria"/>
+          <w:sz w:val="20"/>
+          <w:szCs w:val="20"/>
+        </w:rPr>
+      </w:pPr>
+      <w:r>
+        <w:rPr>
+          <w:rFonts w:ascii="Cambria" w:hAnsi="Cambria"/>
+          <w:sz w:val="20"/>
+          <w:szCs w:val="20"/>
+        </w:rPr>
+        <w:t>You can determine which values correspond to which B value but using your bval file as a guide:</w:t>
+      </w:r>
+    </w:p>
+    <w:p>
+      <w:pPr>
+        <w:rPr>
+          <w:rFonts w:ascii="Cambria" w:hAnsi="Cambria"/>
+          <w:sz w:val="20"/>
+          <w:szCs w:val="20"/>
+        </w:rPr>
+      </w:pPr>
+    </w:p>
+    <w:p>
+      <w:pPr>
+        <w:rPr>
+          <w:rFonts w:ascii="Cambria" w:hAnsi="Cambria"/>
+          <w:sz w:val="20"/>
+          <w:szCs w:val="20"/>
+        </w:rPr>
+      </w:pPr>
+      <w:r>
+        <w:rPr>
+          <w:rFonts w:ascii="Cambria" w:hAnsi="Cambria"/>
+          <w:sz w:val="20"/>
+          <w:szCs w:val="20"/>
+        </w:rPr>
+        <w:drawing>
+          <wp:inline distT="0" distB="0" distL="0" distR="0" wp14:anchorId="0F7E53A6" wp14:editId="16B22AB4">
+            <wp:extent cx="2433099" cy="1053649"/>
+            <wp:effectExtent l="0" t="0" r="5715" b="635"/>
+            <wp:docPr id="1" name="Picture 1" descr="A picture containing text, electronics, scoreboard&#10;&#10;Description automatically generated"/>
+            <wp:cNvGraphicFramePr>
+              <a:graphicFrameLocks xmlns:a="http://schemas.openxmlformats.org/drawingml/2006/main" noChangeAspect="1"/>
+            </wp:cNvGraphicFramePr>
+            <a:graphic xmlns:a="http://schemas.openxmlformats.org/drawingml/2006/main">
+              <a:graphicData uri="http://schemas.openxmlformats.org/drawingml/2006/picture">
+                <pic:pic xmlns:pic="http://schemas.openxmlformats.org/drawingml/2006/picture">
+                  <pic:nvPicPr>
+                    <pic:cNvPr id="1" name="Picture 1" descr="A picture containing text, electronics, scoreboard&#10;&#10;Description automatically generated"/>
+                    <pic:cNvPicPr/>
+                  </pic:nvPicPr>
+                  <pic:blipFill>
+                    <a:blip r:embed="rId5"/>
+                    <a:stretch>
+                      <a:fillRect/>
+                    </a:stretch>
+                  </pic:blipFill>
+                  <pic:spPr>
+                    <a:xfrm>
+                      <a:off x="0" y="0"/>
+                      <a:ext cx="2493807" cy="1079939"/>
+                    </a:xfrm>
+                    <a:prstGeom prst="rect">
+                      <a:avLst/>
+                    </a:prstGeom>
+                  </pic:spPr>
+                </pic:pic>
+              </a:graphicData>
+            </a:graphic>
+          </wp:inline>
+        </w:drawing>
+      </w:r>
+    </w:p>
+    <w:p>
+      <w:pPr>
+        <w:rPr>
+          <w:rFonts w:ascii="Cambria" w:hAnsi="Cambria"/>
+          <w:sz w:val="20"/>
+          <w:szCs w:val="20"/>
+        </w:rPr>
+      </w:pPr>
+    </w:p>
+    <w:p>
+      <w:pPr>
+        <w:rPr>
+          <w:rFonts w:ascii="Cambria" w:hAnsi="Cambria"/>
+          <w:sz w:val="20"/>
+          <w:szCs w:val="20"/>
+        </w:rPr>
+      </w:pPr>
+      <w:r>
+        <w:rPr>
+          <w:rFonts w:ascii="Cambria" w:hAnsi="Cambria"/>
+          <w:sz w:val="20"/>
+          <w:szCs w:val="20"/>
+        </w:rPr>
+        <w:t>We can see here that the first 64 items (after the B0) are B1000s, so the first 64 rows of the bvec file (after the B0 values) will correspond to the B1000 images, while the last 21 correspond to the B2000 images. This is also an easy way of figuring out how many of each B value you have, which is information you will need when you modify your DKE parameters file.</w:t>
+      </w:r>
+    </w:p>
+    <w:p>
+      <w:pPr>
+        <w:rPr>
+          <w:rFonts w:ascii="Cambria" w:hAnsi="Cambria"/>
+          <w:sz w:val="20"/>
+          <w:szCs w:val="20"/>
+        </w:rPr>
+      </w:pPr>
+    </w:p>
+    <w:p>
+      <w:pPr>
+        <w:rPr>
+          <w:rFonts w:ascii="Cambria" w:hAnsi="Cambria"/>
+          <w:i/>
+          <w:iCs/>
+          <w:sz w:val="20"/>
+          <w:szCs w:val="20"/>
+        </w:rPr>
+      </w:pPr>
+      <w:r>
+        <w:rPr>
+          <w:rFonts w:ascii="Cambria" w:hAnsi="Cambria"/>
+          <w:i/>
+          <w:iCs/>
+          <w:sz w:val="20"/>
+          <w:szCs w:val="20"/>
+        </w:rPr>
+        <w:t>DKE Parameters Modifications</w:t>
+      </w:r>
+    </w:p>
+    <w:p>
+      <w:pPr>
+        <w:rPr>
+          <w:rFonts w:ascii="Cambria" w:hAnsi="Cambria"/>
+          <w:sz w:val="20"/>
+          <w:szCs w:val="20"/>
+        </w:rPr>
+      </w:pPr>
+    </w:p>
+    <w:p>
+      <w:pPr>
+        <w:rPr>
+          <w:rFonts w:ascii="Cambria" w:hAnsi="Cambria"/>
+          <w:sz w:val="20"/>
+          <w:szCs w:val="20"/>
+        </w:rPr>
+      </w:pPr>
+      <w:r>
+        <w:rPr>
+          <w:rFonts w:ascii="Cambria" w:hAnsi="Cambria"/>
+          <w:sz w:val="20"/>
+          <w:szCs w:val="20"/>
+        </w:rPr>
+        <w:t>Open your dke_parameters.txt file</w:t>
+      </w:r>
+      <w:r>
+        <w:rPr>
+          <w:rFonts w:ascii="Cambria" w:hAnsi="Cambria"/>
+          <w:sz w:val="20"/>
+          <w:szCs w:val="20"/>
+        </w:rPr>
+        <w:t>:</w:t>
+      </w:r>
+    </w:p>
+    <w:p>
+      <w:pPr>
+        <w:rPr>
+          <w:rFonts w:ascii="Cambria" w:hAnsi="Cambria"/>
+          <w:sz w:val="20"/>
+          <w:szCs w:val="20"/>
+        </w:rPr>
+      </w:pPr>
+    </w:p>
+    <w:p>
+      <w:pPr>
+        <w:rPr>
+          <w:rFonts w:ascii="Cambria" w:hAnsi="Cambria"/>
+          <w:sz w:val="20"/>
+          <w:szCs w:val="20"/>
+        </w:rPr>
+      </w:pPr>
+      <w:r>
+        <w:rPr>
+          <w:rFonts w:ascii="Cambria" w:hAnsi="Cambria"/>
+          <w:sz w:val="20"/>
+          <w:szCs w:val="20"/>
+        </w:rPr>
+        <w:drawing>
+          <wp:inline distT="0" distB="0" distL="0" distR="0" wp14:anchorId="0D012B1E" wp14:editId="23137642">
+            <wp:extent cx="1424150" cy="1160890"/>
+            <wp:effectExtent l="0" t="0" r="0" b="0"/>
+            <wp:docPr id="2" name="Picture 2" descr="Text&#10;&#10;Description automatically generated"/>
+            <wp:cNvGraphicFramePr>
+              <a:graphicFrameLocks xmlns:a="http://schemas.openxmlformats.org/drawingml/2006/main" noChangeAspect="1"/>
+            </wp:cNvGraphicFramePr>
+            <a:graphic xmlns:a="http://schemas.openxmlformats.org/drawingml/2006/main">
+              <a:graphicData uri="http://schemas.openxmlformats.org/drawingml/2006/picture">
+                <pic:pic xmlns:pic="http://schemas.openxmlformats.org/drawingml/2006/picture">
+                  <pic:nvPicPr>
+                    <pic:cNvPr id="2" name="Picture 2" descr="Text&#10;&#10;Description automatically generated"/>
+                    <pic:cNvPicPr/>
+                  </pic:nvPicPr>
+                  <pic:blipFill>
+                    <a:blip r:embed="rId6"/>
+                    <a:stretch>
+                      <a:fillRect/>
+                    </a:stretch>
+                  </pic:blipFill>
+                  <pic:spPr>
+                    <a:xfrm>
+                      <a:off x="0" y="0"/>
+                      <a:ext cx="1475204" cy="1202507"/>
+                    </a:xfrm>
+                    <a:prstGeom prst="rect">
+                      <a:avLst/>
+                    </a:prstGeom>
+                  </pic:spPr>
+                </pic:pic>
+              </a:graphicData>
+            </a:graphic>
+          </wp:inline>
+        </w:drawing>
+      </w:r>
+    </w:p>
+    <w:p>
+      <w:pPr>
+        <w:rPr>
+          <w:rFonts w:ascii="Cambria" w:hAnsi="Cambria"/>
+          <w:sz w:val="20"/>
+          <w:szCs w:val="20"/>
+        </w:rPr>
+      </w:pPr>
+    </w:p>
+    <w:p>
+      <w:pPr>
+        <w:rPr>
+          <w:rFonts w:ascii="Cambria" w:hAnsi="Cambria"/>
+          <w:sz w:val="20"/>
+          <w:szCs w:val="20"/>
+        </w:rPr>
+      </w:pPr>
+      <w:r>
+        <w:rPr>
+          <w:rFonts w:ascii="Cambria" w:hAnsi="Cambria"/>
+          <w:sz w:val="20"/>
+          <w:szCs w:val="20"/>
+        </w:rPr>
+        <w:t xml:space="preserve">The lines of interest that need to be modified are lines </w:t>
+      </w:r>
+      <w:r>
+        <w:rPr>
+          <w:rFonts w:ascii="Cambria" w:hAnsi="Cambria"/>
+          <w:sz w:val="20"/>
+          <w:szCs w:val="20"/>
+        </w:rPr>
+        <w:t xml:space="preserve">3, 20, 22, and 24. </w:t>
+      </w:r>
+    </w:p>
+    <w:p>
+      <w:pPr>
+        <w:pStyle w:val="ListParagraph"/>
+        <w:numPr>
+          <w:ilvl w:val="0"/>
+          <w:numId w:val="3"/>
+        </w:numPr>
+        <w:rPr>
+          <w:rFonts w:ascii="Cambria" w:hAnsi="Cambria"/>
+          <w:sz w:val="20"/>
+          <w:szCs w:val="20"/>
+        </w:rPr>
+      </w:pPr>
+      <w:r>
+        <w:rPr>
+          <w:rFonts w:ascii="Cambria" w:hAnsi="Cambria"/>
+          <w:sz w:val="20"/>
+          <w:szCs w:val="20"/>
+        </w:rPr>
+        <w:t xml:space="preserve">Line 3 needs to be the path to the folder with your 4d.nii and your gradient_dke.txt files. </w:t>
+      </w:r>
+    </w:p>
+    <w:p>
+      <w:pPr>
+        <w:pStyle w:val="ListParagraph"/>
+        <w:numPr>
+          <w:ilvl w:val="0"/>
+          <w:numId w:val="3"/>
+        </w:numPr>
+        <w:rPr>
+          <w:rFonts w:ascii="Cambria" w:hAnsi="Cambria"/>
+          <w:sz w:val="20"/>
+          <w:szCs w:val="20"/>
+        </w:rPr>
+      </w:pPr>
+      <w:r>
+        <w:rPr>
+          <w:rFonts w:ascii="Cambria" w:hAnsi="Cambria"/>
+          <w:sz w:val="20"/>
+          <w:szCs w:val="20"/>
+        </w:rPr>
+        <w:lastRenderedPageBreak/>
+        <w:t xml:space="preserve">Line 20 needs to include and array of your image counts. In the example above with 64 B1000s and 21 B2000s, this line would read </w:t>
+      </w:r>
+      <w:proofErr w:type="spellStart"/>
+      <w:r>
+        <w:rPr>
+          <w:rFonts w:ascii="Cambria" w:hAnsi="Cambria"/>
+          <w:sz w:val="20"/>
+          <w:szCs w:val="20"/>
+        </w:rPr>
+        <w:t>ndir</w:t>
+      </w:r>
+      <w:proofErr w:type="spellEnd"/>
+      <w:r>
+        <w:rPr>
+          <w:rFonts w:ascii="Cambria" w:hAnsi="Cambria"/>
+          <w:sz w:val="20"/>
+          <w:szCs w:val="20"/>
+        </w:rPr>
+        <w:t xml:space="preserve"> = [64 21]</w:t>
+      </w:r>
+    </w:p>
+    <w:p>
+      <w:pPr>
+        <w:pStyle w:val="ListParagraph"/>
+        <w:numPr>
+          <w:ilvl w:val="0"/>
+          <w:numId w:val="3"/>
+        </w:numPr>
+        <w:rPr>
+          <w:rFonts w:ascii="Cambria" w:hAnsi="Cambria"/>
+          <w:sz w:val="20"/>
+          <w:szCs w:val="20"/>
+        </w:rPr>
+      </w:pPr>
+      <w:r>
+        <w:rPr>
+          <w:rFonts w:ascii="Cambria" w:hAnsi="Cambria"/>
+          <w:sz w:val="20"/>
+          <w:szCs w:val="20"/>
+        </w:rPr>
+        <w:t xml:space="preserve">Line 22 needs to include a path to your gradient_dke.txt files. This can be written as </w:t>
+      </w:r>
+      <w:proofErr w:type="spellStart"/>
+      <w:r>
+        <w:rPr>
+          <w:rFonts w:ascii="Cambria" w:hAnsi="Cambria"/>
+          <w:sz w:val="20"/>
+          <w:szCs w:val="20"/>
+        </w:rPr>
+        <w:t>fn_gradients</w:t>
+      </w:r>
+      <w:proofErr w:type="spellEnd"/>
+      <w:r>
+        <w:rPr>
+          <w:rFonts w:ascii="Cambria" w:hAnsi="Cambria"/>
+          <w:sz w:val="20"/>
+          <w:szCs w:val="20"/>
+        </w:rPr>
+        <w:t xml:space="preserve"> = {‘/Path</w:t>
+      </w:r>
+      <w:r>
+        <w:rPr>
+          <w:rFonts w:ascii="Cambria" w:hAnsi="Cambria"/>
+          <w:sz w:val="20"/>
+          <w:szCs w:val="20"/>
+        </w:rPr>
+        <w:t xml:space="preserve">/to/gradient_dke.txt’, </w:t>
+      </w:r>
+      <w:r>
+        <w:rPr>
+          <w:rFonts w:ascii="Cambria" w:hAnsi="Cambria"/>
+          <w:sz w:val="20"/>
+          <w:szCs w:val="20"/>
+        </w:rPr>
+        <w:t>‘/Path/to/gradient_dke</w:t>
+      </w:r>
+      <w:r>
+        <w:rPr>
+          <w:rFonts w:ascii="Cambria" w:hAnsi="Cambria"/>
+          <w:sz w:val="20"/>
+          <w:szCs w:val="20"/>
+        </w:rPr>
+        <w:t>2</w:t>
+      </w:r>
+      <w:r>
+        <w:rPr>
+          <w:rFonts w:ascii="Cambria" w:hAnsi="Cambria"/>
+          <w:sz w:val="20"/>
+          <w:szCs w:val="20"/>
+        </w:rPr>
+        <w:t>.txt’</w:t>
+      </w:r>
+      <w:r>
+        <w:rPr>
+          <w:rFonts w:ascii="Cambria" w:hAnsi="Cambria"/>
+          <w:sz w:val="20"/>
+          <w:szCs w:val="20"/>
+        </w:rPr>
+        <w:t>}</w:t>
+      </w:r>
+    </w:p>
+    <w:p>
+      <w:pPr>
+        <w:pStyle w:val="ListParagraph"/>
+        <w:numPr>
+          <w:ilvl w:val="0"/>
+          <w:numId w:val="3"/>
+        </w:numPr>
+        <w:rPr>
+          <w:rFonts w:ascii="Cambria" w:hAnsi="Cambria"/>
+          <w:sz w:val="20"/>
+          <w:szCs w:val="20"/>
+        </w:rPr>
+      </w:pPr>
+      <w:r>
+        <w:rPr>
+          <w:rFonts w:ascii="Cambria" w:hAnsi="Cambria"/>
+          <w:sz w:val="20"/>
+          <w:szCs w:val="20"/>
+        </w:rPr>
+        <w:t xml:space="preserve">Line 24 needs to specify the gradient range and it should read </w:t>
+      </w:r>
+      <w:proofErr w:type="spellStart"/>
+      <w:r>
+        <w:rPr>
+          <w:rFonts w:ascii="Cambria" w:hAnsi="Cambria"/>
+          <w:sz w:val="20"/>
+          <w:szCs w:val="20"/>
+        </w:rPr>
+        <w:t>idx_gradients</w:t>
+      </w:r>
+      <w:proofErr w:type="spellEnd"/>
+      <w:r>
+        <w:rPr>
+          <w:rFonts w:ascii="Cambria" w:hAnsi="Cambria"/>
+          <w:sz w:val="20"/>
+          <w:szCs w:val="20"/>
+        </w:rPr>
+        <w:t xml:space="preserve"> = {</w:t>
+      </w:r>
+      <w:proofErr w:type="gramStart"/>
+      <w:r>
+        <w:rPr>
+          <w:rFonts w:ascii="Cambria" w:hAnsi="Cambria"/>
+          <w:sz w:val="20"/>
+          <w:szCs w:val="20"/>
+        </w:rPr>
+        <w:t>1:ndir</w:t>
+      </w:r>
+      <w:proofErr w:type="gramEnd"/>
+      <w:r>
+        <w:rPr>
+          <w:rFonts w:ascii="Cambria" w:hAnsi="Cambria"/>
+          <w:sz w:val="20"/>
+          <w:szCs w:val="20"/>
+        </w:rPr>
+        <w:t>(1) 1:ndir(2)};</w:t>
       </w:r>
     </w:p>
     <w:p>
@@ -601,11 +1118,127 @@
       </w:rPr>
     </w:lvl>
   </w:abstractNum>
+  <w:abstractNum w:abstractNumId="2" w15:restartNumberingAfterBreak="0">
+    <w:nsid w:val="68E97D82"/>
+    <w:multiLevelType w:val="hybridMultilevel"/>
+    <w:tmpl w:val="4B626B08"/>
+    <w:lvl w:ilvl="0" w:tplc="04090001">
+      <w:start w:val="1"/>
+      <w:numFmt w:val="bullet"/>
+      <w:lvlText w:val=""/>
+      <w:lvlJc w:val="left"/>
+      <w:pPr>
+        <w:ind w:left="720" w:hanging="360"/>
+      </w:pPr>
+      <w:rPr>
+        <w:rFonts w:ascii="Symbol" w:hAnsi="Symbol" w:hint="default"/>
+      </w:rPr>
+    </w:lvl>
+    <w:lvl w:ilvl="1" w:tplc="04090003" w:tentative="1">
+      <w:start w:val="1"/>
+      <w:numFmt w:val="bullet"/>
+      <w:lvlText w:val="o"/>
+      <w:lvlJc w:val="left"/>
+      <w:pPr>
+        <w:ind w:left="1440" w:hanging="360"/>
+      </w:pPr>
+      <w:rPr>
+        <w:rFonts w:ascii="Courier New" w:hAnsi="Courier New" w:cs="Courier New" w:hint="default"/>
+      </w:rPr>
+    </w:lvl>
+    <w:lvl w:ilvl="2" w:tplc="04090005" w:tentative="1">
+      <w:start w:val="1"/>
+      <w:numFmt w:val="bullet"/>
+      <w:lvlText w:val=""/>
+      <w:lvlJc w:val="left"/>
+      <w:pPr>
+        <w:ind w:left="2160" w:hanging="360"/>
+      </w:pPr>
+      <w:rPr>
+        <w:rFonts w:ascii="Wingdings" w:hAnsi="Wingdings" w:hint="default"/>
+      </w:rPr>
+    </w:lvl>
+    <w:lvl w:ilvl="3" w:tplc="04090001" w:tentative="1">
+      <w:start w:val="1"/>
+      <w:numFmt w:val="bullet"/>
+      <w:lvlText w:val=""/>
+      <w:lvlJc w:val="left"/>
+      <w:pPr>
+        <w:ind w:left="2880" w:hanging="360"/>
+      </w:pPr>
+      <w:rPr>
+        <w:rFonts w:ascii="Symbol" w:hAnsi="Symbol" w:hint="default"/>
+      </w:rPr>
+    </w:lvl>
+    <w:lvl w:ilvl="4" w:tplc="04090003" w:tentative="1">
+      <w:start w:val="1"/>
+      <w:numFmt w:val="bullet"/>
+      <w:lvlText w:val="o"/>
+      <w:lvlJc w:val="left"/>
+      <w:pPr>
+        <w:ind w:left="3600" w:hanging="360"/>
+      </w:pPr>
+      <w:rPr>
+        <w:rFonts w:ascii="Courier New" w:hAnsi="Courier New" w:cs="Courier New" w:hint="default"/>
+      </w:rPr>
+    </w:lvl>
+    <w:lvl w:ilvl="5" w:tplc="04090005" w:tentative="1">
+      <w:start w:val="1"/>
+      <w:numFmt w:val="bullet"/>
+      <w:lvlText w:val=""/>
+      <w:lvlJc w:val="left"/>
+      <w:pPr>
+        <w:ind w:left="4320" w:hanging="360"/>
+      </w:pPr>
+      <w:rPr>
+        <w:rFonts w:ascii="Wingdings" w:hAnsi="Wingdings" w:hint="default"/>
+      </w:rPr>
+    </w:lvl>
+    <w:lvl w:ilvl="6" w:tplc="04090001" w:tentative="1">
+      <w:start w:val="1"/>
+      <w:numFmt w:val="bullet"/>
+      <w:lvlText w:val=""/>
+      <w:lvlJc w:val="left"/>
+      <w:pPr>
+        <w:ind w:left="5040" w:hanging="360"/>
+      </w:pPr>
+      <w:rPr>
+        <w:rFonts w:ascii="Symbol" w:hAnsi="Symbol" w:hint="default"/>
+      </w:rPr>
+    </w:lvl>
+    <w:lvl w:ilvl="7" w:tplc="04090003" w:tentative="1">
+      <w:start w:val="1"/>
+      <w:numFmt w:val="bullet"/>
+      <w:lvlText w:val="o"/>
+      <w:lvlJc w:val="left"/>
+      <w:pPr>
+        <w:ind w:left="5760" w:hanging="360"/>
+      </w:pPr>
+      <w:rPr>
+        <w:rFonts w:ascii="Courier New" w:hAnsi="Courier New" w:cs="Courier New" w:hint="default"/>
+      </w:rPr>
+    </w:lvl>
+    <w:lvl w:ilvl="8" w:tplc="04090005" w:tentative="1">
+      <w:start w:val="1"/>
+      <w:numFmt w:val="bullet"/>
+      <w:lvlText w:val=""/>
+      <w:lvlJc w:val="left"/>
+      <w:pPr>
+        <w:ind w:left="6480" w:hanging="360"/>
+      </w:pPr>
+      <w:rPr>
+        <w:rFonts w:ascii="Wingdings" w:hAnsi="Wingdings" w:hint="default"/>
+      </w:rPr>
+    </w:lvl>
+  </w:abstractNum>
   <w:num w:numId="1">
     <w:abstractNumId w:val="1"/>
   </w:num>
   <w:num w:numId="2">
     <w:abstractNumId w:val="0"/>
+  </w:num>
+  <w:num w:numId="3">
+    <w:abstractNumId w:val="2"/>
   </w:num>
 </w:numbering>
 </file>

</xml_diff>